<commit_message>
adicioanndo Spring Boot Actuator às dependências do projeto base
</commit_message>
<xml_diff>
--- a/doc/Treinamentos.docx
+++ b/doc/Treinamentos.docx
@@ -15260,8 +15260,11 @@
     </w:p>
     <w:p>
       <w:pPr>
-        <w:pStyle w:val="Ttulo3"/>
-      </w:pPr>
+        <w:pStyle w:val="Ttulo2"/>
+      </w:pPr>
+      <w:r>
+        <w:sym w:font="Wingdings" w:char="F0E8"/>
+      </w:r>
       <w:r>
         <w:t>Gerando</w:t>
       </w:r>
@@ -20714,8 +20717,11 @@
     <w:p/>
     <w:p>
       <w:pPr>
-        <w:pStyle w:val="Ttulo3"/>
-      </w:pPr>
+        <w:pStyle w:val="Ttulo2"/>
+      </w:pPr>
+      <w:r>
+        <w:sym w:font="Wingdings" w:char="F0E8"/>
+      </w:r>
       <w:r>
         <w:t>Autenticação Via JWT</w:t>
       </w:r>
@@ -23485,6 +23491,7 @@
           <w:sz w:val="28"/>
           <w:szCs w:val="28"/>
           <w:shd w:val="clear" w:color="auto" w:fill="414141"/>
+          <w:lang w:val="en-US"/>
         </w:rPr>
       </w:pPr>
       <w:proofErr w:type="spellStart"/>
@@ -23496,6 +23503,7 @@
           <w:sz w:val="28"/>
           <w:szCs w:val="28"/>
           <w:shd w:val="clear" w:color="auto" w:fill="414141"/>
+          <w:lang w:val="en-US"/>
         </w:rPr>
         <w:t>boolean</w:t>
       </w:r>
@@ -23508,9 +23516,11 @@
           <w:sz w:val="28"/>
           <w:szCs w:val="28"/>
           <w:shd w:val="clear" w:color="auto" w:fill="414141"/>
+          <w:lang w:val="en-US"/>
         </w:rPr>
         <w:t xml:space="preserve"> </w:t>
       </w:r>
+      <w:proofErr w:type="spellStart"/>
       <w:r>
         <w:rPr>
           <w:rFonts w:ascii="Consolas" w:hAnsi="Consolas" w:cs="Consolas"/>
@@ -23518,9 +23528,11 @@
           <w:sz w:val="28"/>
           <w:szCs w:val="28"/>
           <w:shd w:val="clear" w:color="auto" w:fill="414141"/>
+          <w:lang w:val="en-US"/>
         </w:rPr>
         <w:t>valido</w:t>
       </w:r>
+      <w:proofErr w:type="spellEnd"/>
       <w:r>
         <w:rPr>
           <w:rFonts w:ascii="Consolas" w:hAnsi="Consolas" w:cs="Consolas"/>
@@ -23528,6 +23540,7 @@
           <w:sz w:val="28"/>
           <w:szCs w:val="28"/>
           <w:shd w:val="clear" w:color="auto" w:fill="414141"/>
+          <w:lang w:val="en-US"/>
         </w:rPr>
         <w:t xml:space="preserve"> </w:t>
       </w:r>
@@ -23538,6 +23551,7 @@
           <w:sz w:val="28"/>
           <w:szCs w:val="28"/>
           <w:shd w:val="clear" w:color="auto" w:fill="414141"/>
+          <w:lang w:val="en-US"/>
         </w:rPr>
         <w:t>=</w:t>
       </w:r>
@@ -23548,6 +23562,7 @@
           <w:sz w:val="28"/>
           <w:szCs w:val="28"/>
           <w:shd w:val="clear" w:color="auto" w:fill="414141"/>
+          <w:lang w:val="en-US"/>
         </w:rPr>
         <w:t xml:space="preserve"> </w:t>
       </w:r>
@@ -23559,10 +23574,10 @@
           <w:sz w:val="28"/>
           <w:szCs w:val="28"/>
           <w:shd w:val="clear" w:color="auto" w:fill="414141"/>
+          <w:lang w:val="en-US"/>
         </w:rPr>
         <w:t>tokenService</w:t>
       </w:r>
-      <w:proofErr w:type="spellEnd"/>
       <w:r>
         <w:rPr>
           <w:rFonts w:ascii="Consolas" w:hAnsi="Consolas" w:cs="Consolas"/>
@@ -23570,10 +23585,10 @@
           <w:sz w:val="28"/>
           <w:szCs w:val="28"/>
           <w:shd w:val="clear" w:color="auto" w:fill="414141"/>
+          <w:lang w:val="en-US"/>
         </w:rPr>
         <w:t>.</w:t>
       </w:r>
-      <w:proofErr w:type="spellStart"/>
       <w:r>
         <w:rPr>
           <w:rFonts w:ascii="Consolas" w:hAnsi="Consolas" w:cs="Consolas"/>
@@ -23581,6 +23596,7 @@
           <w:sz w:val="28"/>
           <w:szCs w:val="28"/>
           <w:shd w:val="clear" w:color="auto" w:fill="414141"/>
+          <w:lang w:val="en-US"/>
         </w:rPr>
         <w:t>isTokenValido</w:t>
       </w:r>
@@ -23592,10 +23608,10 @@
           <w:sz w:val="28"/>
           <w:szCs w:val="28"/>
           <w:shd w:val="clear" w:color="auto" w:fill="414141"/>
+          <w:lang w:val="en-US"/>
         </w:rPr>
         <w:t>(</w:t>
       </w:r>
-      <w:proofErr w:type="spellStart"/>
       <w:r>
         <w:rPr>
           <w:rFonts w:ascii="Consolas" w:hAnsi="Consolas" w:cs="Consolas"/>
@@ -23603,10 +23619,10 @@
           <w:sz w:val="28"/>
           <w:szCs w:val="28"/>
           <w:shd w:val="clear" w:color="auto" w:fill="414141"/>
+          <w:lang w:val="en-US"/>
         </w:rPr>
         <w:t>token</w:t>
       </w:r>
-      <w:proofErr w:type="spellEnd"/>
       <w:r>
         <w:rPr>
           <w:rFonts w:ascii="Consolas" w:hAnsi="Consolas" w:cs="Consolas"/>
@@ -23614,6 +23630,7 @@
           <w:sz w:val="28"/>
           <w:szCs w:val="28"/>
           <w:shd w:val="clear" w:color="auto" w:fill="414141"/>
+          <w:lang w:val="en-US"/>
         </w:rPr>
         <w:t>)</w:t>
       </w:r>
@@ -23628,9 +23645,9 @@
           <w:sz w:val="28"/>
           <w:szCs w:val="28"/>
           <w:shd w:val="clear" w:color="auto" w:fill="414141"/>
-        </w:rPr>
-      </w:pPr>
-      <w:proofErr w:type="spellStart"/>
+          <w:lang w:val="en-US"/>
+        </w:rPr>
+      </w:pPr>
       <w:proofErr w:type="gramStart"/>
       <w:r>
         <w:rPr>
@@ -23639,38 +23656,43 @@
           <w:sz w:val="28"/>
           <w:szCs w:val="28"/>
           <w:shd w:val="clear" w:color="auto" w:fill="414141"/>
+          <w:lang w:val="en-US"/>
         </w:rPr>
         <w:t>if</w:t>
       </w:r>
-      <w:proofErr w:type="spellEnd"/>
+      <w:r>
+        <w:rPr>
+          <w:rFonts w:ascii="Consolas" w:hAnsi="Consolas" w:cs="Consolas"/>
+          <w:color w:val="F9FAF4"/>
+          <w:sz w:val="28"/>
+          <w:szCs w:val="28"/>
+          <w:shd w:val="clear" w:color="auto" w:fill="414141"/>
+          <w:lang w:val="en-US"/>
+        </w:rPr>
+        <w:t>(</w:t>
+      </w:r>
+      <w:proofErr w:type="spellStart"/>
       <w:proofErr w:type="gramEnd"/>
       <w:r>
         <w:rPr>
           <w:rFonts w:ascii="Consolas" w:hAnsi="Consolas" w:cs="Consolas"/>
+          <w:color w:val="F3EC79"/>
+          <w:sz w:val="28"/>
+          <w:szCs w:val="28"/>
+          <w:shd w:val="clear" w:color="auto" w:fill="414141"/>
+          <w:lang w:val="en-US"/>
+        </w:rPr>
+        <w:t>valido</w:t>
+      </w:r>
+      <w:proofErr w:type="spellEnd"/>
+      <w:r>
+        <w:rPr>
+          <w:rFonts w:ascii="Consolas" w:hAnsi="Consolas" w:cs="Consolas"/>
           <w:color w:val="F9FAF4"/>
           <w:sz w:val="28"/>
           <w:szCs w:val="28"/>
           <w:shd w:val="clear" w:color="auto" w:fill="414141"/>
-        </w:rPr>
-        <w:t>(</w:t>
-      </w:r>
-      <w:r>
-        <w:rPr>
-          <w:rFonts w:ascii="Consolas" w:hAnsi="Consolas" w:cs="Consolas"/>
-          <w:color w:val="F3EC79"/>
-          <w:sz w:val="28"/>
-          <w:szCs w:val="28"/>
-          <w:shd w:val="clear" w:color="auto" w:fill="414141"/>
-        </w:rPr>
-        <w:t>valido</w:t>
-      </w:r>
-      <w:r>
-        <w:rPr>
-          <w:rFonts w:ascii="Consolas" w:hAnsi="Consolas" w:cs="Consolas"/>
-          <w:color w:val="F9FAF4"/>
-          <w:sz w:val="28"/>
-          <w:szCs w:val="28"/>
-          <w:shd w:val="clear" w:color="auto" w:fill="414141"/>
+          <w:lang w:val="en-US"/>
         </w:rPr>
         <w:t>)</w:t>
       </w:r>
@@ -23695,6 +23717,7 @@
           <w:sz w:val="28"/>
           <w:szCs w:val="28"/>
           <w:shd w:val="clear" w:color="auto" w:fill="414141"/>
+          <w:lang w:val="en-US"/>
         </w:rPr>
         <w:tab/>
       </w:r>
@@ -24450,10 +24473,10 @@
           <w:sz w:val="28"/>
           <w:szCs w:val="28"/>
           <w:shd w:val="clear" w:color="auto" w:fill="414141"/>
+          <w:lang w:val="en-US"/>
         </w:rPr>
         <w:t>SecurityContextHolder</w:t>
       </w:r>
-      <w:proofErr w:type="gramEnd"/>
       <w:r>
         <w:rPr>
           <w:rFonts w:ascii="Consolas" w:hAnsi="Consolas" w:cs="Consolas"/>
@@ -24461,6 +24484,7 @@
           <w:sz w:val="28"/>
           <w:szCs w:val="28"/>
           <w:shd w:val="clear" w:color="auto" w:fill="414141"/>
+          <w:lang w:val="en-US"/>
         </w:rPr>
         <w:t>.</w:t>
       </w:r>
@@ -24473,6 +24497,7 @@
           <w:sz w:val="28"/>
           <w:szCs w:val="28"/>
           <w:shd w:val="clear" w:color="auto" w:fill="414141"/>
+          <w:lang w:val="en-US"/>
         </w:rPr>
         <w:t>getContext</w:t>
       </w:r>
@@ -24483,8 +24508,21 @@
           <w:sz w:val="28"/>
           <w:szCs w:val="28"/>
           <w:shd w:val="clear" w:color="auto" w:fill="414141"/>
-        </w:rPr>
-        <w:t>()</w:t>
+          <w:lang w:val="en-US"/>
+        </w:rPr>
+        <w:t>(</w:t>
+      </w:r>
+      <w:proofErr w:type="gramEnd"/>
+      <w:r>
+        <w:rPr>
+          <w:rFonts w:ascii="Consolas" w:hAnsi="Consolas" w:cs="Consolas"/>
+          <w:color w:val="F9FAF4"/>
+          <w:sz w:val="28"/>
+          <w:szCs w:val="28"/>
+          <w:shd w:val="clear" w:color="auto" w:fill="414141"/>
+          <w:lang w:val="en-US"/>
+        </w:rPr>
+        <w:t>)</w:t>
       </w:r>
       <w:r>
         <w:rPr>
@@ -24493,6 +24531,7 @@
           <w:sz w:val="28"/>
           <w:szCs w:val="28"/>
           <w:shd w:val="clear" w:color="auto" w:fill="414141"/>
+          <w:lang w:val="en-US"/>
         </w:rPr>
         <w:t>.</w:t>
       </w:r>
@@ -24503,6 +24542,7 @@
           <w:sz w:val="28"/>
           <w:szCs w:val="28"/>
           <w:shd w:val="clear" w:color="auto" w:fill="414141"/>
+          <w:lang w:val="en-US"/>
         </w:rPr>
         <w:t>setAuthentication</w:t>
       </w:r>
@@ -24513,6 +24553,7 @@
           <w:sz w:val="28"/>
           <w:szCs w:val="28"/>
           <w:shd w:val="clear" w:color="auto" w:fill="414141"/>
+          <w:lang w:val="en-US"/>
         </w:rPr>
         <w:t>(</w:t>
       </w:r>
@@ -24523,6 +24564,7 @@
           <w:sz w:val="28"/>
           <w:szCs w:val="28"/>
           <w:shd w:val="clear" w:color="auto" w:fill="414141"/>
+          <w:lang w:val="en-US"/>
         </w:rPr>
         <w:t>authentication</w:t>
       </w:r>
@@ -24533,9 +24575,2103 @@
           <w:sz w:val="28"/>
           <w:szCs w:val="28"/>
           <w:shd w:val="clear" w:color="auto" w:fill="414141"/>
+          <w:lang w:val="en-US"/>
         </w:rPr>
         <w:t>)</w:t>
       </w:r>
+    </w:p>
+    <w:p>
+      <w:pPr>
+        <w:rPr>
+          <w:lang w:val="en-US"/>
+        </w:rPr>
+      </w:pPr>
+    </w:p>
+    <w:p>
+      <w:pPr>
+        <w:pStyle w:val="Ttulo2"/>
+        <w:rPr>
+          <w:lang w:val="en-US"/>
+        </w:rPr>
+      </w:pPr>
+      <w:r>
+        <w:rPr>
+          <w:lang w:val="en-US"/>
+        </w:rPr>
+        <w:sym w:font="Wingdings" w:char="F0E8"/>
+      </w:r>
+      <w:proofErr w:type="spellStart"/>
+      <w:r>
+        <w:rPr>
+          <w:lang w:val="en-US"/>
+        </w:rPr>
+        <w:t>Monit</w:t>
+      </w:r>
+      <w:r>
+        <w:rPr>
+          <w:lang w:val="en-US"/>
+        </w:rPr>
+        <w:t>oramento</w:t>
+      </w:r>
+      <w:proofErr w:type="spellEnd"/>
+      <w:r>
+        <w:rPr>
+          <w:lang w:val="en-US"/>
+        </w:rPr>
+        <w:t xml:space="preserve"> com Spring Boor Actuator</w:t>
+      </w:r>
+    </w:p>
+    <w:p>
+      <w:r>
+        <w:t xml:space="preserve">API que possui </w:t>
+      </w:r>
+      <w:proofErr w:type="spellStart"/>
+      <w:proofErr w:type="gramStart"/>
+      <w:r>
+        <w:t>endPoints</w:t>
+      </w:r>
+      <w:proofErr w:type="spellEnd"/>
+      <w:proofErr w:type="gramEnd"/>
+      <w:r>
+        <w:t xml:space="preserve"> que devolvem </w:t>
+      </w:r>
+      <w:proofErr w:type="spellStart"/>
+      <w:r>
+        <w:t>Jsons</w:t>
+      </w:r>
+      <w:proofErr w:type="spellEnd"/>
+      <w:r>
+        <w:t xml:space="preserve"> com informações sobre a API</w:t>
+      </w:r>
+    </w:p>
+    <w:p>
+      <w:pPr>
+        <w:pStyle w:val="1Cdigo"/>
+        <w:rPr>
+          <w:lang w:val="en-US"/>
+        </w:rPr>
+      </w:pPr>
+      <w:r>
+        <w:rPr>
+          <w:lang w:val="en-US"/>
+        </w:rPr>
+        <w:t>&lt;</w:t>
+      </w:r>
+      <w:proofErr w:type="gramStart"/>
+      <w:r>
+        <w:rPr>
+          <w:lang w:val="en-US"/>
+        </w:rPr>
+        <w:t>dependency</w:t>
+      </w:r>
+      <w:proofErr w:type="gramEnd"/>
+      <w:r>
+        <w:rPr>
+          <w:lang w:val="en-US"/>
+        </w:rPr>
+        <w:t>&gt;</w:t>
+      </w:r>
+    </w:p>
+    <w:p>
+      <w:pPr>
+        <w:pStyle w:val="1Cdigo"/>
+        <w:rPr>
+          <w:lang w:val="en-US"/>
+        </w:rPr>
+      </w:pPr>
+      <w:r>
+        <w:rPr>
+          <w:lang w:val="en-US"/>
+        </w:rPr>
+        <w:tab/>
+        <w:t>&lt;</w:t>
+      </w:r>
+      <w:proofErr w:type="spellStart"/>
+      <w:r>
+        <w:rPr>
+          <w:lang w:val="en-US"/>
+        </w:rPr>
+        <w:t>groupId</w:t>
+      </w:r>
+      <w:proofErr w:type="spellEnd"/>
+      <w:r>
+        <w:rPr>
+          <w:lang w:val="en-US"/>
+        </w:rPr>
+        <w:t>&gt;</w:t>
+      </w:r>
+      <w:proofErr w:type="spellStart"/>
+      <w:r>
+        <w:rPr>
+          <w:lang w:val="en-US"/>
+        </w:rPr>
+        <w:t>org.springframework.boot</w:t>
+      </w:r>
+      <w:proofErr w:type="spellEnd"/>
+      <w:r>
+        <w:rPr>
+          <w:lang w:val="en-US"/>
+        </w:rPr>
+        <w:t>&lt;/</w:t>
+      </w:r>
+      <w:proofErr w:type="spellStart"/>
+      <w:r>
+        <w:rPr>
+          <w:lang w:val="en-US"/>
+        </w:rPr>
+        <w:t>groupId</w:t>
+      </w:r>
+      <w:proofErr w:type="spellEnd"/>
+      <w:r>
+        <w:rPr>
+          <w:lang w:val="en-US"/>
+        </w:rPr>
+        <w:t>&gt;</w:t>
+      </w:r>
+    </w:p>
+    <w:p>
+      <w:pPr>
+        <w:pStyle w:val="1Cdigo"/>
+        <w:rPr>
+          <w:lang w:val="en-US"/>
+        </w:rPr>
+      </w:pPr>
+      <w:r>
+        <w:rPr>
+          <w:lang w:val="en-US"/>
+        </w:rPr>
+        <w:tab/>
+        <w:t>&lt;</w:t>
+      </w:r>
+      <w:proofErr w:type="spellStart"/>
+      <w:proofErr w:type="gramStart"/>
+      <w:r>
+        <w:rPr>
+          <w:lang w:val="en-US"/>
+        </w:rPr>
+        <w:t>artifactId</w:t>
+      </w:r>
+      <w:proofErr w:type="spellEnd"/>
+      <w:r>
+        <w:rPr>
+          <w:lang w:val="en-US"/>
+        </w:rPr>
+        <w:t>&gt;</w:t>
+      </w:r>
+      <w:proofErr w:type="gramEnd"/>
+      <w:r>
+        <w:rPr>
+          <w:lang w:val="en-US"/>
+        </w:rPr>
+        <w:t>spring-boot-starter-actuator&lt;/</w:t>
+      </w:r>
+      <w:proofErr w:type="spellStart"/>
+      <w:r>
+        <w:rPr>
+          <w:lang w:val="en-US"/>
+        </w:rPr>
+        <w:t>artifactId</w:t>
+      </w:r>
+      <w:proofErr w:type="spellEnd"/>
+      <w:r>
+        <w:rPr>
+          <w:lang w:val="en-US"/>
+        </w:rPr>
+        <w:t>&gt;</w:t>
+      </w:r>
+    </w:p>
+    <w:p>
+      <w:pPr>
+        <w:pStyle w:val="1Cdigo"/>
+        <w:rPr>
+          <w:lang w:val="en-US"/>
+        </w:rPr>
+      </w:pPr>
+      <w:r>
+        <w:rPr>
+          <w:lang w:val="en-US"/>
+        </w:rPr>
+        <w:tab/>
+        <w:t>&lt;</w:t>
+      </w:r>
+      <w:proofErr w:type="gramStart"/>
+      <w:r>
+        <w:rPr>
+          <w:lang w:val="en-US"/>
+        </w:rPr>
+        <w:t>scope&gt;</w:t>
+      </w:r>
+      <w:proofErr w:type="gramEnd"/>
+      <w:r>
+        <w:rPr>
+          <w:lang w:val="en-US"/>
+        </w:rPr>
+        <w:t>test&lt;/scope&gt;</w:t>
+      </w:r>
+    </w:p>
+    <w:p>
+      <w:pPr>
+        <w:pStyle w:val="1Cdigo"/>
+        <w:spacing w:after="120"/>
+        <w:rPr>
+          <w:lang w:val="en-US"/>
+        </w:rPr>
+      </w:pPr>
+      <w:r>
+        <w:rPr>
+          <w:lang w:val="en-US"/>
+        </w:rPr>
+        <w:t>&lt;/dependency&gt;</w:t>
+      </w:r>
+    </w:p>
+    <w:p>
+      <w:r>
+        <w:t xml:space="preserve">Ao adicionar a dependência </w:t>
+      </w:r>
+      <w:proofErr w:type="spellStart"/>
+      <w:r>
+        <w:t>está</w:t>
+      </w:r>
+      <w:proofErr w:type="spellEnd"/>
+      <w:r>
+        <w:t xml:space="preserve"> habilitado para consulta </w:t>
+      </w:r>
+      <w:r>
+        <w:t>usando “/</w:t>
+      </w:r>
+      <w:proofErr w:type="spellStart"/>
+      <w:r>
+        <w:t>actuator</w:t>
+      </w:r>
+      <w:proofErr w:type="spellEnd"/>
+      <w:r>
+        <w:t xml:space="preserve">” (verificar </w:t>
+      </w:r>
+      <w:proofErr w:type="spellStart"/>
+      <w:r>
+        <w:t>class</w:t>
+      </w:r>
+      <w:proofErr w:type="spellEnd"/>
+      <w:r>
+        <w:t xml:space="preserve"> de segurança)</w:t>
+      </w:r>
+    </w:p>
+    <w:p>
+      <w:proofErr w:type="spellStart"/>
+      <w:r>
+        <w:t>Expôr</w:t>
+      </w:r>
+      <w:proofErr w:type="spellEnd"/>
+      <w:r>
+        <w:t xml:space="preserve"> mais informações da API e mais </w:t>
+      </w:r>
+      <w:proofErr w:type="spellStart"/>
+      <w:proofErr w:type="gramStart"/>
+      <w:r>
+        <w:t>endPoints</w:t>
+      </w:r>
+      <w:proofErr w:type="spellEnd"/>
+      <w:proofErr w:type="gramEnd"/>
+      <w:r>
+        <w:t xml:space="preserve">// </w:t>
+      </w:r>
+      <w:proofErr w:type="spellStart"/>
+      <w:r>
+        <w:rPr>
+          <w:color w:val="FF0000"/>
+        </w:rPr>
+        <w:t>aplication</w:t>
+      </w:r>
+      <w:proofErr w:type="spellEnd"/>
+      <w:r>
+        <w:rPr>
+          <w:color w:val="FF0000"/>
+        </w:rPr>
+        <w:t>.</w:t>
+      </w:r>
+      <w:proofErr w:type="spellStart"/>
+      <w:r>
+        <w:rPr>
+          <w:color w:val="FF0000"/>
+        </w:rPr>
+        <w:t>properties</w:t>
+      </w:r>
+      <w:proofErr w:type="spellEnd"/>
+    </w:p>
+    <w:p>
+      <w:pPr>
+        <w:shd w:val="clear" w:color="auto" w:fill="F0F3F5"/>
+        <w:tabs>
+          <w:tab w:val="left" w:pos="916"/>
+          <w:tab w:val="left" w:pos="1832"/>
+          <w:tab w:val="left" w:pos="2748"/>
+          <w:tab w:val="left" w:pos="3664"/>
+          <w:tab w:val="left" w:pos="4580"/>
+          <w:tab w:val="left" w:pos="5496"/>
+          <w:tab w:val="left" w:pos="6412"/>
+          <w:tab w:val="left" w:pos="7328"/>
+          <w:tab w:val="left" w:pos="8244"/>
+          <w:tab w:val="left" w:pos="9160"/>
+          <w:tab w:val="left" w:pos="10076"/>
+          <w:tab w:val="left" w:pos="10992"/>
+          <w:tab w:val="left" w:pos="11908"/>
+          <w:tab w:val="left" w:pos="12824"/>
+          <w:tab w:val="left" w:pos="13740"/>
+          <w:tab w:val="left" w:pos="14656"/>
+        </w:tabs>
+        <w:spacing w:after="0"/>
+        <w:jc w:val="left"/>
+        <w:rPr>
+          <w:rFonts w:ascii="Courier New" w:eastAsia="Times New Roman" w:hAnsi="Courier New" w:cs="Courier New"/>
+          <w:color w:val="3D464D"/>
+          <w:sz w:val="20"/>
+          <w:szCs w:val="20"/>
+          <w:lang w:val="en-US" w:eastAsia="pt-BR"/>
+        </w:rPr>
+      </w:pPr>
+      <w:r>
+        <w:rPr>
+          <w:rFonts w:ascii="Courier New" w:eastAsia="Times New Roman" w:hAnsi="Courier New" w:cs="Courier New"/>
+          <w:color w:val="708090"/>
+          <w:sz w:val="20"/>
+          <w:szCs w:val="20"/>
+          <w:lang w:val="en-US" w:eastAsia="pt-BR"/>
+        </w:rPr>
+        <w:t xml:space="preserve"># </w:t>
+      </w:r>
+      <w:proofErr w:type="gramStart"/>
+      <w:r>
+        <w:rPr>
+          <w:rFonts w:ascii="Courier New" w:eastAsia="Times New Roman" w:hAnsi="Courier New" w:cs="Courier New"/>
+          <w:color w:val="708090"/>
+          <w:sz w:val="20"/>
+          <w:szCs w:val="20"/>
+          <w:lang w:val="en-US" w:eastAsia="pt-BR"/>
+        </w:rPr>
+        <w:t>actuator</w:t>
+      </w:r>
+      <w:proofErr w:type="gramEnd"/>
+    </w:p>
+    <w:p>
+      <w:pPr>
+        <w:shd w:val="clear" w:color="auto" w:fill="F0F3F5"/>
+        <w:tabs>
+          <w:tab w:val="left" w:pos="916"/>
+          <w:tab w:val="left" w:pos="1832"/>
+          <w:tab w:val="left" w:pos="2748"/>
+          <w:tab w:val="left" w:pos="3664"/>
+          <w:tab w:val="left" w:pos="4580"/>
+          <w:tab w:val="left" w:pos="5496"/>
+          <w:tab w:val="left" w:pos="6412"/>
+          <w:tab w:val="left" w:pos="7328"/>
+          <w:tab w:val="left" w:pos="8244"/>
+          <w:tab w:val="left" w:pos="9160"/>
+          <w:tab w:val="left" w:pos="10076"/>
+          <w:tab w:val="left" w:pos="10992"/>
+          <w:tab w:val="left" w:pos="11908"/>
+          <w:tab w:val="left" w:pos="12824"/>
+          <w:tab w:val="left" w:pos="13740"/>
+          <w:tab w:val="left" w:pos="14656"/>
+        </w:tabs>
+        <w:spacing w:after="0"/>
+        <w:jc w:val="left"/>
+        <w:rPr>
+          <w:rFonts w:ascii="Courier New" w:eastAsia="Times New Roman" w:hAnsi="Courier New" w:cs="Courier New"/>
+          <w:color w:val="3D464D"/>
+          <w:sz w:val="20"/>
+          <w:szCs w:val="20"/>
+          <w:lang w:val="en-US" w:eastAsia="pt-BR"/>
+        </w:rPr>
+      </w:pPr>
+      <w:proofErr w:type="spellStart"/>
+      <w:proofErr w:type="gramStart"/>
+      <w:r>
+        <w:rPr>
+          <w:rFonts w:ascii="Courier New" w:eastAsia="Times New Roman" w:hAnsi="Courier New" w:cs="Courier New"/>
+          <w:color w:val="3D464D"/>
+          <w:sz w:val="20"/>
+          <w:szCs w:val="20"/>
+          <w:lang w:val="en-US" w:eastAsia="pt-BR"/>
+        </w:rPr>
+        <w:t>management</w:t>
+      </w:r>
+      <w:r>
+        <w:rPr>
+          <w:rFonts w:ascii="Courier New" w:eastAsia="Times New Roman" w:hAnsi="Courier New" w:cs="Courier New"/>
+          <w:color w:val="999999"/>
+          <w:sz w:val="20"/>
+          <w:szCs w:val="20"/>
+          <w:lang w:val="en-US" w:eastAsia="pt-BR"/>
+        </w:rPr>
+        <w:t>.</w:t>
+      </w:r>
+      <w:r>
+        <w:rPr>
+          <w:rFonts w:ascii="Courier New" w:eastAsia="Times New Roman" w:hAnsi="Courier New" w:cs="Courier New"/>
+          <w:color w:val="3D464D"/>
+          <w:sz w:val="20"/>
+          <w:szCs w:val="20"/>
+          <w:lang w:val="en-US" w:eastAsia="pt-BR"/>
+        </w:rPr>
+        <w:t>endpoint</w:t>
+      </w:r>
+      <w:r>
+        <w:rPr>
+          <w:rFonts w:ascii="Courier New" w:eastAsia="Times New Roman" w:hAnsi="Courier New" w:cs="Courier New"/>
+          <w:color w:val="999999"/>
+          <w:sz w:val="20"/>
+          <w:szCs w:val="20"/>
+          <w:lang w:val="en-US" w:eastAsia="pt-BR"/>
+        </w:rPr>
+        <w:t>.</w:t>
+      </w:r>
+      <w:r>
+        <w:rPr>
+          <w:rFonts w:ascii="Courier New" w:eastAsia="Times New Roman" w:hAnsi="Courier New" w:cs="Courier New"/>
+          <w:color w:val="3D464D"/>
+          <w:sz w:val="20"/>
+          <w:szCs w:val="20"/>
+          <w:lang w:val="en-US" w:eastAsia="pt-BR"/>
+        </w:rPr>
+        <w:t>health</w:t>
+      </w:r>
+      <w:r>
+        <w:rPr>
+          <w:rFonts w:ascii="Courier New" w:eastAsia="Times New Roman" w:hAnsi="Courier New" w:cs="Courier New"/>
+          <w:color w:val="999999"/>
+          <w:sz w:val="20"/>
+          <w:szCs w:val="20"/>
+          <w:lang w:val="en-US" w:eastAsia="pt-BR"/>
+        </w:rPr>
+        <w:t>.</w:t>
+      </w:r>
+      <w:r>
+        <w:rPr>
+          <w:rFonts w:ascii="Courier New" w:eastAsia="Times New Roman" w:hAnsi="Courier New" w:cs="Courier New"/>
+          <w:color w:val="3D464D"/>
+          <w:sz w:val="20"/>
+          <w:szCs w:val="20"/>
+          <w:lang w:val="en-US" w:eastAsia="pt-BR"/>
+        </w:rPr>
+        <w:t>show</w:t>
+      </w:r>
+      <w:proofErr w:type="spellEnd"/>
+      <w:r>
+        <w:rPr>
+          <w:rFonts w:ascii="Courier New" w:eastAsia="Times New Roman" w:hAnsi="Courier New" w:cs="Courier New"/>
+          <w:color w:val="999999"/>
+          <w:sz w:val="20"/>
+          <w:szCs w:val="20"/>
+          <w:lang w:val="en-US" w:eastAsia="pt-BR"/>
+        </w:rPr>
+        <w:t>-</w:t>
+      </w:r>
+      <w:r>
+        <w:rPr>
+          <w:rFonts w:ascii="Courier New" w:eastAsia="Times New Roman" w:hAnsi="Courier New" w:cs="Courier New"/>
+          <w:color w:val="3D464D"/>
+          <w:sz w:val="20"/>
+          <w:szCs w:val="20"/>
+          <w:lang w:val="en-US" w:eastAsia="pt-BR"/>
+        </w:rPr>
+        <w:t>details</w:t>
+      </w:r>
+      <w:r>
+        <w:rPr>
+          <w:rFonts w:ascii="Courier New" w:eastAsia="Times New Roman" w:hAnsi="Courier New" w:cs="Courier New"/>
+          <w:color w:val="999999"/>
+          <w:sz w:val="20"/>
+          <w:szCs w:val="20"/>
+          <w:lang w:val="en-US" w:eastAsia="pt-BR"/>
+        </w:rPr>
+        <w:t>=</w:t>
+      </w:r>
+      <w:proofErr w:type="gramEnd"/>
+      <w:r>
+        <w:rPr>
+          <w:rFonts w:ascii="Courier New" w:eastAsia="Times New Roman" w:hAnsi="Courier New" w:cs="Courier New"/>
+          <w:color w:val="3D464D"/>
+          <w:sz w:val="20"/>
+          <w:szCs w:val="20"/>
+          <w:lang w:val="en-US" w:eastAsia="pt-BR"/>
+        </w:rPr>
+        <w:t>always</w:t>
+      </w:r>
+    </w:p>
+    <w:p>
+      <w:pPr>
+        <w:shd w:val="clear" w:color="auto" w:fill="F0F3F5"/>
+        <w:tabs>
+          <w:tab w:val="left" w:pos="916"/>
+          <w:tab w:val="left" w:pos="1832"/>
+          <w:tab w:val="left" w:pos="2748"/>
+          <w:tab w:val="left" w:pos="3664"/>
+          <w:tab w:val="left" w:pos="4580"/>
+          <w:tab w:val="left" w:pos="5496"/>
+          <w:tab w:val="left" w:pos="6412"/>
+          <w:tab w:val="left" w:pos="7328"/>
+          <w:tab w:val="left" w:pos="8244"/>
+          <w:tab w:val="left" w:pos="9160"/>
+          <w:tab w:val="left" w:pos="10076"/>
+          <w:tab w:val="left" w:pos="10992"/>
+          <w:tab w:val="left" w:pos="11908"/>
+          <w:tab w:val="left" w:pos="12824"/>
+          <w:tab w:val="left" w:pos="13740"/>
+          <w:tab w:val="left" w:pos="14656"/>
+        </w:tabs>
+        <w:spacing w:after="0"/>
+        <w:jc w:val="left"/>
+        <w:rPr>
+          <w:rFonts w:ascii="Courier New" w:eastAsia="Times New Roman" w:hAnsi="Courier New" w:cs="Courier New"/>
+          <w:color w:val="3D464D"/>
+          <w:sz w:val="20"/>
+          <w:szCs w:val="20"/>
+          <w:lang w:val="en-US" w:eastAsia="pt-BR"/>
+        </w:rPr>
+      </w:pPr>
+      <w:proofErr w:type="spellStart"/>
+      <w:r>
+        <w:rPr>
+          <w:rFonts w:ascii="Courier New" w:eastAsia="Times New Roman" w:hAnsi="Courier New" w:cs="Courier New"/>
+          <w:color w:val="3D464D"/>
+          <w:sz w:val="20"/>
+          <w:szCs w:val="20"/>
+          <w:lang w:val="en-US" w:eastAsia="pt-BR"/>
+        </w:rPr>
+        <w:t>management</w:t>
+      </w:r>
+      <w:r>
+        <w:rPr>
+          <w:rFonts w:ascii="Courier New" w:eastAsia="Times New Roman" w:hAnsi="Courier New" w:cs="Courier New"/>
+          <w:color w:val="999999"/>
+          <w:sz w:val="20"/>
+          <w:szCs w:val="20"/>
+          <w:lang w:val="en-US" w:eastAsia="pt-BR"/>
+        </w:rPr>
+        <w:t>.</w:t>
+      </w:r>
+      <w:r>
+        <w:rPr>
+          <w:rFonts w:ascii="Courier New" w:eastAsia="Times New Roman" w:hAnsi="Courier New" w:cs="Courier New"/>
+          <w:color w:val="3D464D"/>
+          <w:sz w:val="20"/>
+          <w:szCs w:val="20"/>
+          <w:lang w:val="en-US" w:eastAsia="pt-BR"/>
+        </w:rPr>
+        <w:t>endpoints</w:t>
+      </w:r>
+      <w:r>
+        <w:rPr>
+          <w:rFonts w:ascii="Courier New" w:eastAsia="Times New Roman" w:hAnsi="Courier New" w:cs="Courier New"/>
+          <w:color w:val="999999"/>
+          <w:sz w:val="20"/>
+          <w:szCs w:val="20"/>
+          <w:lang w:val="en-US" w:eastAsia="pt-BR"/>
+        </w:rPr>
+        <w:t>.</w:t>
+      </w:r>
+      <w:r>
+        <w:rPr>
+          <w:rFonts w:ascii="Courier New" w:eastAsia="Times New Roman" w:hAnsi="Courier New" w:cs="Courier New"/>
+          <w:color w:val="3D464D"/>
+          <w:sz w:val="20"/>
+          <w:szCs w:val="20"/>
+          <w:lang w:val="en-US" w:eastAsia="pt-BR"/>
+        </w:rPr>
+        <w:t>web</w:t>
+      </w:r>
+      <w:r>
+        <w:rPr>
+          <w:rFonts w:ascii="Courier New" w:eastAsia="Times New Roman" w:hAnsi="Courier New" w:cs="Courier New"/>
+          <w:color w:val="999999"/>
+          <w:sz w:val="20"/>
+          <w:szCs w:val="20"/>
+          <w:lang w:val="en-US" w:eastAsia="pt-BR"/>
+        </w:rPr>
+        <w:t>.</w:t>
+      </w:r>
+      <w:r>
+        <w:rPr>
+          <w:rFonts w:ascii="Courier New" w:eastAsia="Times New Roman" w:hAnsi="Courier New" w:cs="Courier New"/>
+          <w:color w:val="3D464D"/>
+          <w:sz w:val="20"/>
+          <w:szCs w:val="20"/>
+          <w:lang w:val="en-US" w:eastAsia="pt-BR"/>
+        </w:rPr>
+        <w:t>exposure</w:t>
+      </w:r>
+      <w:r>
+        <w:rPr>
+          <w:rFonts w:ascii="Courier New" w:eastAsia="Times New Roman" w:hAnsi="Courier New" w:cs="Courier New"/>
+          <w:color w:val="999999"/>
+          <w:sz w:val="20"/>
+          <w:szCs w:val="20"/>
+          <w:lang w:val="en-US" w:eastAsia="pt-BR"/>
+        </w:rPr>
+        <w:t>.</w:t>
+      </w:r>
+      <w:r>
+        <w:rPr>
+          <w:rFonts w:ascii="Courier New" w:eastAsia="Times New Roman" w:hAnsi="Courier New" w:cs="Courier New"/>
+          <w:color w:val="3D464D"/>
+          <w:sz w:val="20"/>
+          <w:szCs w:val="20"/>
+          <w:lang w:val="en-US" w:eastAsia="pt-BR"/>
+        </w:rPr>
+        <w:t>include</w:t>
+      </w:r>
+      <w:proofErr w:type="spellEnd"/>
+      <w:r>
+        <w:rPr>
+          <w:rFonts w:ascii="Courier New" w:eastAsia="Times New Roman" w:hAnsi="Courier New" w:cs="Courier New"/>
+          <w:color w:val="999999"/>
+          <w:sz w:val="20"/>
+          <w:szCs w:val="20"/>
+          <w:lang w:val="en-US" w:eastAsia="pt-BR"/>
+        </w:rPr>
+        <w:t>=*</w:t>
+      </w:r>
+    </w:p>
+    <w:p>
+      <w:pPr>
+        <w:shd w:val="clear" w:color="auto" w:fill="F0F3F5"/>
+        <w:tabs>
+          <w:tab w:val="left" w:pos="916"/>
+          <w:tab w:val="left" w:pos="1832"/>
+          <w:tab w:val="left" w:pos="2748"/>
+          <w:tab w:val="left" w:pos="3664"/>
+          <w:tab w:val="left" w:pos="4580"/>
+          <w:tab w:val="left" w:pos="5496"/>
+          <w:tab w:val="left" w:pos="6412"/>
+          <w:tab w:val="left" w:pos="7328"/>
+          <w:tab w:val="left" w:pos="8244"/>
+          <w:tab w:val="left" w:pos="9160"/>
+          <w:tab w:val="left" w:pos="10076"/>
+          <w:tab w:val="left" w:pos="10992"/>
+          <w:tab w:val="left" w:pos="11908"/>
+          <w:tab w:val="left" w:pos="12824"/>
+          <w:tab w:val="left" w:pos="13740"/>
+          <w:tab w:val="left" w:pos="14656"/>
+        </w:tabs>
+        <w:spacing w:after="0"/>
+        <w:jc w:val="left"/>
+        <w:rPr>
+          <w:rFonts w:ascii="Courier New" w:eastAsia="Times New Roman" w:hAnsi="Courier New" w:cs="Courier New"/>
+          <w:color w:val="3D464D"/>
+          <w:sz w:val="20"/>
+          <w:szCs w:val="20"/>
+          <w:lang w:val="en-US" w:eastAsia="pt-BR"/>
+        </w:rPr>
+      </w:pPr>
+      <w:r>
+        <w:rPr>
+          <w:rFonts w:ascii="Courier New" w:eastAsia="Times New Roman" w:hAnsi="Courier New" w:cs="Courier New"/>
+          <w:color w:val="3D464D"/>
+          <w:sz w:val="20"/>
+          <w:szCs w:val="20"/>
+          <w:lang w:val="en-US" w:eastAsia="pt-BR"/>
+        </w:rPr>
+        <w:t>info</w:t>
+      </w:r>
+      <w:r>
+        <w:rPr>
+          <w:rFonts w:ascii="Courier New" w:eastAsia="Times New Roman" w:hAnsi="Courier New" w:cs="Courier New"/>
+          <w:color w:val="999999"/>
+          <w:sz w:val="20"/>
+          <w:szCs w:val="20"/>
+          <w:lang w:val="en-US" w:eastAsia="pt-BR"/>
+        </w:rPr>
+        <w:t>.</w:t>
+      </w:r>
+      <w:r>
+        <w:rPr>
+          <w:rFonts w:ascii="Courier New" w:eastAsia="Times New Roman" w:hAnsi="Courier New" w:cs="Courier New"/>
+          <w:color w:val="3D464D"/>
+          <w:sz w:val="20"/>
+          <w:szCs w:val="20"/>
+          <w:lang w:val="en-US" w:eastAsia="pt-BR"/>
+        </w:rPr>
+        <w:t>app</w:t>
+      </w:r>
+      <w:r>
+        <w:rPr>
+          <w:rFonts w:ascii="Courier New" w:eastAsia="Times New Roman" w:hAnsi="Courier New" w:cs="Courier New"/>
+          <w:color w:val="999999"/>
+          <w:sz w:val="20"/>
+          <w:szCs w:val="20"/>
+          <w:lang w:val="en-US" w:eastAsia="pt-BR"/>
+        </w:rPr>
+        <w:t>.</w:t>
+      </w:r>
+      <w:r>
+        <w:rPr>
+          <w:rFonts w:ascii="Courier New" w:eastAsia="Times New Roman" w:hAnsi="Courier New" w:cs="Courier New"/>
+          <w:color w:val="3D464D"/>
+          <w:sz w:val="20"/>
+          <w:szCs w:val="20"/>
+          <w:lang w:val="en-US" w:eastAsia="pt-BR"/>
+        </w:rPr>
+        <w:t>name</w:t>
+      </w:r>
+      <w:r>
+        <w:rPr>
+          <w:rFonts w:ascii="Courier New" w:eastAsia="Times New Roman" w:hAnsi="Courier New" w:cs="Courier New"/>
+          <w:color w:val="999999"/>
+          <w:sz w:val="20"/>
+          <w:szCs w:val="20"/>
+          <w:lang w:val="en-US" w:eastAsia="pt-BR"/>
+        </w:rPr>
+        <w:t>=</w:t>
+      </w:r>
+      <w:r>
+        <w:rPr>
+          <w:rFonts w:ascii="Courier New" w:eastAsia="Times New Roman" w:hAnsi="Courier New" w:cs="Courier New"/>
+          <w:color w:val="990055"/>
+          <w:sz w:val="20"/>
+          <w:szCs w:val="20"/>
+          <w:lang w:val="en-US" w:eastAsia="pt-BR"/>
+        </w:rPr>
+        <w:t>@</w:t>
+      </w:r>
+      <w:proofErr w:type="spellStart"/>
+      <w:r>
+        <w:rPr>
+          <w:rFonts w:ascii="Courier New" w:eastAsia="Times New Roman" w:hAnsi="Courier New" w:cs="Courier New"/>
+          <w:color w:val="990055"/>
+          <w:sz w:val="20"/>
+          <w:szCs w:val="20"/>
+          <w:lang w:val="en-US" w:eastAsia="pt-BR"/>
+        </w:rPr>
+        <w:t>project</w:t>
+      </w:r>
+      <w:r>
+        <w:rPr>
+          <w:rFonts w:ascii="Courier New" w:eastAsia="Times New Roman" w:hAnsi="Courier New" w:cs="Courier New"/>
+          <w:color w:val="990055"/>
+          <w:sz w:val="20"/>
+          <w:szCs w:val="20"/>
+          <w:lang w:val="en-US" w:eastAsia="pt-BR"/>
+        </w:rPr>
+        <w:t>.name</w:t>
+      </w:r>
+      <w:proofErr w:type="spellEnd"/>
+      <w:r>
+        <w:rPr>
+          <w:rFonts w:ascii="Courier New" w:eastAsia="Times New Roman" w:hAnsi="Courier New" w:cs="Courier New"/>
+          <w:color w:val="990055"/>
+          <w:sz w:val="20"/>
+          <w:szCs w:val="20"/>
+          <w:lang w:val="en-US" w:eastAsia="pt-BR"/>
+        </w:rPr>
+        <w:t>@</w:t>
+      </w:r>
+    </w:p>
+    <w:p>
+      <w:pPr>
+        <w:shd w:val="clear" w:color="auto" w:fill="F0F3F5"/>
+        <w:tabs>
+          <w:tab w:val="left" w:pos="916"/>
+          <w:tab w:val="left" w:pos="1832"/>
+          <w:tab w:val="left" w:pos="2748"/>
+          <w:tab w:val="left" w:pos="3664"/>
+          <w:tab w:val="left" w:pos="4580"/>
+          <w:tab w:val="left" w:pos="5496"/>
+          <w:tab w:val="left" w:pos="6412"/>
+          <w:tab w:val="left" w:pos="7328"/>
+          <w:tab w:val="left" w:pos="8244"/>
+          <w:tab w:val="left" w:pos="9160"/>
+          <w:tab w:val="left" w:pos="10076"/>
+          <w:tab w:val="left" w:pos="10992"/>
+          <w:tab w:val="left" w:pos="11908"/>
+          <w:tab w:val="left" w:pos="12824"/>
+          <w:tab w:val="left" w:pos="13740"/>
+          <w:tab w:val="left" w:pos="14656"/>
+        </w:tabs>
+        <w:spacing w:after="0"/>
+        <w:jc w:val="left"/>
+        <w:rPr>
+          <w:rFonts w:ascii="Courier New" w:eastAsia="Times New Roman" w:hAnsi="Courier New" w:cs="Courier New"/>
+          <w:color w:val="3D464D"/>
+          <w:sz w:val="20"/>
+          <w:szCs w:val="20"/>
+          <w:lang w:val="en-US" w:eastAsia="pt-BR"/>
+        </w:rPr>
+      </w:pPr>
+      <w:proofErr w:type="spellStart"/>
+      <w:r>
+        <w:rPr>
+          <w:rFonts w:ascii="Courier New" w:eastAsia="Times New Roman" w:hAnsi="Courier New" w:cs="Courier New"/>
+          <w:color w:val="3D464D"/>
+          <w:sz w:val="20"/>
+          <w:szCs w:val="20"/>
+          <w:lang w:val="en-US" w:eastAsia="pt-BR"/>
+        </w:rPr>
+        <w:t>info</w:t>
+      </w:r>
+      <w:r>
+        <w:rPr>
+          <w:rFonts w:ascii="Courier New" w:eastAsia="Times New Roman" w:hAnsi="Courier New" w:cs="Courier New"/>
+          <w:color w:val="999999"/>
+          <w:sz w:val="20"/>
+          <w:szCs w:val="20"/>
+          <w:lang w:val="en-US" w:eastAsia="pt-BR"/>
+        </w:rPr>
+        <w:t>.</w:t>
+      </w:r>
+      <w:r>
+        <w:rPr>
+          <w:rFonts w:ascii="Courier New" w:eastAsia="Times New Roman" w:hAnsi="Courier New" w:cs="Courier New"/>
+          <w:color w:val="3D464D"/>
+          <w:sz w:val="20"/>
+          <w:szCs w:val="20"/>
+          <w:lang w:val="en-US" w:eastAsia="pt-BR"/>
+        </w:rPr>
+        <w:t>app</w:t>
+      </w:r>
+      <w:r>
+        <w:rPr>
+          <w:rFonts w:ascii="Courier New" w:eastAsia="Times New Roman" w:hAnsi="Courier New" w:cs="Courier New"/>
+          <w:color w:val="999999"/>
+          <w:sz w:val="20"/>
+          <w:szCs w:val="20"/>
+          <w:lang w:val="en-US" w:eastAsia="pt-BR"/>
+        </w:rPr>
+        <w:t>.</w:t>
+      </w:r>
+      <w:r>
+        <w:rPr>
+          <w:rFonts w:ascii="Courier New" w:eastAsia="Times New Roman" w:hAnsi="Courier New" w:cs="Courier New"/>
+          <w:color w:val="3D464D"/>
+          <w:sz w:val="20"/>
+          <w:szCs w:val="20"/>
+          <w:lang w:val="en-US" w:eastAsia="pt-BR"/>
+        </w:rPr>
+        <w:t>description</w:t>
+      </w:r>
+      <w:proofErr w:type="spellEnd"/>
+      <w:r>
+        <w:rPr>
+          <w:rFonts w:ascii="Courier New" w:eastAsia="Times New Roman" w:hAnsi="Courier New" w:cs="Courier New"/>
+          <w:color w:val="999999"/>
+          <w:sz w:val="20"/>
+          <w:szCs w:val="20"/>
+          <w:lang w:val="en-US" w:eastAsia="pt-BR"/>
+        </w:rPr>
+        <w:t>=</w:t>
+      </w:r>
+      <w:r>
+        <w:rPr>
+          <w:rFonts w:ascii="Courier New" w:eastAsia="Times New Roman" w:hAnsi="Courier New" w:cs="Courier New"/>
+          <w:color w:val="990055"/>
+          <w:sz w:val="20"/>
+          <w:szCs w:val="20"/>
+          <w:lang w:val="en-US" w:eastAsia="pt-BR"/>
+        </w:rPr>
+        <w:t>@</w:t>
+      </w:r>
+      <w:proofErr w:type="spellStart"/>
+      <w:r>
+        <w:rPr>
+          <w:rFonts w:ascii="Courier New" w:eastAsia="Times New Roman" w:hAnsi="Courier New" w:cs="Courier New"/>
+          <w:color w:val="990055"/>
+          <w:sz w:val="20"/>
+          <w:szCs w:val="20"/>
+          <w:lang w:val="en-US" w:eastAsia="pt-BR"/>
+        </w:rPr>
+        <w:t>project</w:t>
+      </w:r>
+      <w:r>
+        <w:rPr>
+          <w:rFonts w:ascii="Courier New" w:eastAsia="Times New Roman" w:hAnsi="Courier New" w:cs="Courier New"/>
+          <w:color w:val="990055"/>
+          <w:sz w:val="20"/>
+          <w:szCs w:val="20"/>
+          <w:lang w:val="en-US" w:eastAsia="pt-BR"/>
+        </w:rPr>
+        <w:t>.description</w:t>
+      </w:r>
+      <w:proofErr w:type="spellEnd"/>
+      <w:r>
+        <w:rPr>
+          <w:rFonts w:ascii="Courier New" w:eastAsia="Times New Roman" w:hAnsi="Courier New" w:cs="Courier New"/>
+          <w:color w:val="990055"/>
+          <w:sz w:val="20"/>
+          <w:szCs w:val="20"/>
+          <w:lang w:val="en-US" w:eastAsia="pt-BR"/>
+        </w:rPr>
+        <w:t>@</w:t>
+      </w:r>
+    </w:p>
+    <w:p>
+      <w:pPr>
+        <w:shd w:val="clear" w:color="auto" w:fill="F0F3F5"/>
+        <w:tabs>
+          <w:tab w:val="left" w:pos="916"/>
+          <w:tab w:val="left" w:pos="1832"/>
+          <w:tab w:val="left" w:pos="2748"/>
+          <w:tab w:val="left" w:pos="3664"/>
+          <w:tab w:val="left" w:pos="4580"/>
+          <w:tab w:val="left" w:pos="5496"/>
+          <w:tab w:val="left" w:pos="6412"/>
+          <w:tab w:val="left" w:pos="7328"/>
+          <w:tab w:val="left" w:pos="8244"/>
+          <w:tab w:val="left" w:pos="9160"/>
+          <w:tab w:val="left" w:pos="10076"/>
+          <w:tab w:val="left" w:pos="10992"/>
+          <w:tab w:val="left" w:pos="11908"/>
+          <w:tab w:val="left" w:pos="12824"/>
+          <w:tab w:val="left" w:pos="13740"/>
+          <w:tab w:val="left" w:pos="14656"/>
+        </w:tabs>
+        <w:spacing w:after="0"/>
+        <w:jc w:val="left"/>
+        <w:rPr>
+          <w:rFonts w:ascii="Courier New" w:eastAsia="Times New Roman" w:hAnsi="Courier New" w:cs="Courier New"/>
+          <w:color w:val="3D464D"/>
+          <w:sz w:val="20"/>
+          <w:szCs w:val="20"/>
+          <w:lang w:val="en-US" w:eastAsia="pt-BR"/>
+        </w:rPr>
+      </w:pPr>
+      <w:proofErr w:type="spellStart"/>
+      <w:r>
+        <w:rPr>
+          <w:rFonts w:ascii="Courier New" w:eastAsia="Times New Roman" w:hAnsi="Courier New" w:cs="Courier New"/>
+          <w:color w:val="3D464D"/>
+          <w:sz w:val="20"/>
+          <w:szCs w:val="20"/>
+          <w:lang w:val="en-US" w:eastAsia="pt-BR"/>
+        </w:rPr>
+        <w:t>info</w:t>
+      </w:r>
+      <w:r>
+        <w:rPr>
+          <w:rFonts w:ascii="Courier New" w:eastAsia="Times New Roman" w:hAnsi="Courier New" w:cs="Courier New"/>
+          <w:color w:val="999999"/>
+          <w:sz w:val="20"/>
+          <w:szCs w:val="20"/>
+          <w:lang w:val="en-US" w:eastAsia="pt-BR"/>
+        </w:rPr>
+        <w:t>.</w:t>
+      </w:r>
+      <w:r>
+        <w:rPr>
+          <w:rFonts w:ascii="Courier New" w:eastAsia="Times New Roman" w:hAnsi="Courier New" w:cs="Courier New"/>
+          <w:color w:val="3D464D"/>
+          <w:sz w:val="20"/>
+          <w:szCs w:val="20"/>
+          <w:lang w:val="en-US" w:eastAsia="pt-BR"/>
+        </w:rPr>
+        <w:t>app</w:t>
+      </w:r>
+      <w:r>
+        <w:rPr>
+          <w:rFonts w:ascii="Courier New" w:eastAsia="Times New Roman" w:hAnsi="Courier New" w:cs="Courier New"/>
+          <w:color w:val="999999"/>
+          <w:sz w:val="20"/>
+          <w:szCs w:val="20"/>
+          <w:lang w:val="en-US" w:eastAsia="pt-BR"/>
+        </w:rPr>
+        <w:t>.</w:t>
+      </w:r>
+      <w:r>
+        <w:rPr>
+          <w:rFonts w:ascii="Courier New" w:eastAsia="Times New Roman" w:hAnsi="Courier New" w:cs="Courier New"/>
+          <w:color w:val="3D464D"/>
+          <w:sz w:val="20"/>
+          <w:szCs w:val="20"/>
+          <w:lang w:val="en-US" w:eastAsia="pt-BR"/>
+        </w:rPr>
+        <w:t>version</w:t>
+      </w:r>
+      <w:proofErr w:type="spellEnd"/>
+      <w:r>
+        <w:rPr>
+          <w:rFonts w:ascii="Courier New" w:eastAsia="Times New Roman" w:hAnsi="Courier New" w:cs="Courier New"/>
+          <w:color w:val="999999"/>
+          <w:sz w:val="20"/>
+          <w:szCs w:val="20"/>
+          <w:lang w:val="en-US" w:eastAsia="pt-BR"/>
+        </w:rPr>
+        <w:t>=</w:t>
+      </w:r>
+      <w:r>
+        <w:rPr>
+          <w:rFonts w:ascii="Courier New" w:eastAsia="Times New Roman" w:hAnsi="Courier New" w:cs="Courier New"/>
+          <w:color w:val="990055"/>
+          <w:sz w:val="20"/>
+          <w:szCs w:val="20"/>
+          <w:lang w:val="en-US" w:eastAsia="pt-BR"/>
+        </w:rPr>
+        <w:t>@</w:t>
+      </w:r>
+      <w:proofErr w:type="spellStart"/>
+      <w:r>
+        <w:rPr>
+          <w:rFonts w:ascii="Courier New" w:eastAsia="Times New Roman" w:hAnsi="Courier New" w:cs="Courier New"/>
+          <w:color w:val="990055"/>
+          <w:sz w:val="20"/>
+          <w:szCs w:val="20"/>
+          <w:lang w:val="en-US" w:eastAsia="pt-BR"/>
+        </w:rPr>
+        <w:t>project</w:t>
+      </w:r>
+      <w:r>
+        <w:rPr>
+          <w:rFonts w:ascii="Courier New" w:eastAsia="Times New Roman" w:hAnsi="Courier New" w:cs="Courier New"/>
+          <w:color w:val="990055"/>
+          <w:sz w:val="20"/>
+          <w:szCs w:val="20"/>
+          <w:lang w:val="en-US" w:eastAsia="pt-BR"/>
+        </w:rPr>
+        <w:t>.version</w:t>
+      </w:r>
+      <w:proofErr w:type="spellEnd"/>
+      <w:r>
+        <w:rPr>
+          <w:rFonts w:ascii="Courier New" w:eastAsia="Times New Roman" w:hAnsi="Courier New" w:cs="Courier New"/>
+          <w:color w:val="990055"/>
+          <w:sz w:val="20"/>
+          <w:szCs w:val="20"/>
+          <w:lang w:val="en-US" w:eastAsia="pt-BR"/>
+        </w:rPr>
+        <w:t>@</w:t>
+      </w:r>
+    </w:p>
+    <w:p>
+      <w:pPr>
+        <w:shd w:val="clear" w:color="auto" w:fill="F0F3F5"/>
+        <w:tabs>
+          <w:tab w:val="left" w:pos="916"/>
+          <w:tab w:val="left" w:pos="1832"/>
+          <w:tab w:val="left" w:pos="2748"/>
+          <w:tab w:val="left" w:pos="3664"/>
+          <w:tab w:val="left" w:pos="4580"/>
+          <w:tab w:val="left" w:pos="5496"/>
+          <w:tab w:val="left" w:pos="6412"/>
+          <w:tab w:val="left" w:pos="7328"/>
+          <w:tab w:val="left" w:pos="8244"/>
+          <w:tab w:val="left" w:pos="9160"/>
+          <w:tab w:val="left" w:pos="10076"/>
+          <w:tab w:val="left" w:pos="10992"/>
+          <w:tab w:val="left" w:pos="11908"/>
+          <w:tab w:val="left" w:pos="12824"/>
+          <w:tab w:val="left" w:pos="13740"/>
+          <w:tab w:val="left" w:pos="14656"/>
+        </w:tabs>
+        <w:spacing w:after="0"/>
+        <w:jc w:val="left"/>
+        <w:rPr>
+          <w:rFonts w:ascii="Courier New" w:eastAsia="Times New Roman" w:hAnsi="Courier New" w:cs="Courier New"/>
+          <w:color w:val="3D464D"/>
+          <w:sz w:val="20"/>
+          <w:szCs w:val="20"/>
+          <w:lang w:val="en-US" w:eastAsia="pt-BR"/>
+        </w:rPr>
+      </w:pPr>
+      <w:proofErr w:type="spellStart"/>
+      <w:r>
+        <w:rPr>
+          <w:rFonts w:ascii="Courier New" w:eastAsia="Times New Roman" w:hAnsi="Courier New" w:cs="Courier New"/>
+          <w:color w:val="3D464D"/>
+          <w:sz w:val="20"/>
+          <w:szCs w:val="20"/>
+          <w:lang w:val="en-US" w:eastAsia="pt-BR"/>
+        </w:rPr>
+        <w:t>info</w:t>
+      </w:r>
+      <w:r>
+        <w:rPr>
+          <w:rFonts w:ascii="Courier New" w:eastAsia="Times New Roman" w:hAnsi="Courier New" w:cs="Courier New"/>
+          <w:color w:val="999999"/>
+          <w:sz w:val="20"/>
+          <w:szCs w:val="20"/>
+          <w:lang w:val="en-US" w:eastAsia="pt-BR"/>
+        </w:rPr>
+        <w:t>.</w:t>
+      </w:r>
+      <w:r>
+        <w:rPr>
+          <w:rFonts w:ascii="Courier New" w:eastAsia="Times New Roman" w:hAnsi="Courier New" w:cs="Courier New"/>
+          <w:color w:val="3D464D"/>
+          <w:sz w:val="20"/>
+          <w:szCs w:val="20"/>
+          <w:lang w:val="en-US" w:eastAsia="pt-BR"/>
+        </w:rPr>
+        <w:t>app</w:t>
+      </w:r>
+      <w:r>
+        <w:rPr>
+          <w:rFonts w:ascii="Courier New" w:eastAsia="Times New Roman" w:hAnsi="Courier New" w:cs="Courier New"/>
+          <w:color w:val="999999"/>
+          <w:sz w:val="20"/>
+          <w:szCs w:val="20"/>
+          <w:lang w:val="en-US" w:eastAsia="pt-BR"/>
+        </w:rPr>
+        <w:t>.</w:t>
+      </w:r>
+      <w:r>
+        <w:rPr>
+          <w:rFonts w:ascii="Courier New" w:eastAsia="Times New Roman" w:hAnsi="Courier New" w:cs="Courier New"/>
+          <w:color w:val="3D464D"/>
+          <w:sz w:val="20"/>
+          <w:szCs w:val="20"/>
+          <w:lang w:val="en-US" w:eastAsia="pt-BR"/>
+        </w:rPr>
+        <w:t>encoding</w:t>
+      </w:r>
+      <w:proofErr w:type="spellEnd"/>
+      <w:r>
+        <w:rPr>
+          <w:rFonts w:ascii="Courier New" w:eastAsia="Times New Roman" w:hAnsi="Courier New" w:cs="Courier New"/>
+          <w:color w:val="999999"/>
+          <w:sz w:val="20"/>
+          <w:szCs w:val="20"/>
+          <w:lang w:val="en-US" w:eastAsia="pt-BR"/>
+        </w:rPr>
+        <w:t>=</w:t>
+      </w:r>
+      <w:r>
+        <w:rPr>
+          <w:rFonts w:ascii="Courier New" w:eastAsia="Times New Roman" w:hAnsi="Courier New" w:cs="Courier New"/>
+          <w:color w:val="990055"/>
+          <w:sz w:val="20"/>
+          <w:szCs w:val="20"/>
+          <w:lang w:val="en-US" w:eastAsia="pt-BR"/>
+        </w:rPr>
+        <w:t>@</w:t>
+      </w:r>
+      <w:proofErr w:type="spellStart"/>
+      <w:r>
+        <w:rPr>
+          <w:rFonts w:ascii="Courier New" w:eastAsia="Times New Roman" w:hAnsi="Courier New" w:cs="Courier New"/>
+          <w:color w:val="990055"/>
+          <w:sz w:val="20"/>
+          <w:szCs w:val="20"/>
+          <w:lang w:val="en-US" w:eastAsia="pt-BR"/>
+        </w:rPr>
+        <w:t>project</w:t>
+      </w:r>
+      <w:r>
+        <w:rPr>
+          <w:rFonts w:ascii="Courier New" w:eastAsia="Times New Roman" w:hAnsi="Courier New" w:cs="Courier New"/>
+          <w:color w:val="990055"/>
+          <w:sz w:val="20"/>
+          <w:szCs w:val="20"/>
+          <w:lang w:val="en-US" w:eastAsia="pt-BR"/>
+        </w:rPr>
+        <w:t>.build.sourceEncoding</w:t>
+      </w:r>
+      <w:proofErr w:type="spellEnd"/>
+      <w:r>
+        <w:rPr>
+          <w:rFonts w:ascii="Courier New" w:eastAsia="Times New Roman" w:hAnsi="Courier New" w:cs="Courier New"/>
+          <w:color w:val="990055"/>
+          <w:sz w:val="20"/>
+          <w:szCs w:val="20"/>
+          <w:lang w:val="en-US" w:eastAsia="pt-BR"/>
+        </w:rPr>
+        <w:t>@</w:t>
+      </w:r>
+    </w:p>
+    <w:p>
+      <w:pPr>
+        <w:shd w:val="clear" w:color="auto" w:fill="F0F3F5"/>
+        <w:tabs>
+          <w:tab w:val="left" w:pos="916"/>
+          <w:tab w:val="left" w:pos="1832"/>
+          <w:tab w:val="left" w:pos="2748"/>
+          <w:tab w:val="left" w:pos="3664"/>
+          <w:tab w:val="left" w:pos="4580"/>
+          <w:tab w:val="left" w:pos="5496"/>
+          <w:tab w:val="left" w:pos="6412"/>
+          <w:tab w:val="left" w:pos="7328"/>
+          <w:tab w:val="left" w:pos="8244"/>
+          <w:tab w:val="left" w:pos="9160"/>
+          <w:tab w:val="left" w:pos="10076"/>
+          <w:tab w:val="left" w:pos="10992"/>
+          <w:tab w:val="left" w:pos="11908"/>
+          <w:tab w:val="left" w:pos="12824"/>
+          <w:tab w:val="left" w:pos="13740"/>
+          <w:tab w:val="left" w:pos="14656"/>
+        </w:tabs>
+        <w:spacing w:after="0"/>
+        <w:jc w:val="left"/>
+        <w:rPr>
+          <w:rFonts w:ascii="Courier New" w:eastAsia="Times New Roman" w:hAnsi="Courier New" w:cs="Courier New"/>
+          <w:color w:val="990055"/>
+          <w:sz w:val="20"/>
+          <w:szCs w:val="20"/>
+          <w:lang w:val="en-US" w:eastAsia="pt-BR"/>
+        </w:rPr>
+      </w:pPr>
+      <w:proofErr w:type="spellStart"/>
+      <w:r>
+        <w:rPr>
+          <w:rFonts w:ascii="Courier New" w:eastAsia="Times New Roman" w:hAnsi="Courier New" w:cs="Courier New"/>
+          <w:color w:val="3D464D"/>
+          <w:sz w:val="20"/>
+          <w:szCs w:val="20"/>
+          <w:lang w:val="en-US" w:eastAsia="pt-BR"/>
+        </w:rPr>
+        <w:t>info</w:t>
+      </w:r>
+      <w:proofErr w:type="spellEnd"/>
+      <w:r>
+        <w:rPr>
+          <w:rFonts w:ascii="Courier New" w:eastAsia="Times New Roman" w:hAnsi="Courier New" w:cs="Courier New"/>
+          <w:color w:val="999999"/>
+          <w:sz w:val="20"/>
+          <w:szCs w:val="20"/>
+          <w:lang w:val="en-US" w:eastAsia="pt-BR"/>
+        </w:rPr>
+        <w:t>.</w:t>
+      </w:r>
+      <w:proofErr w:type="spellStart"/>
+      <w:r>
+        <w:rPr>
+          <w:rFonts w:ascii="Courier New" w:eastAsia="Times New Roman" w:hAnsi="Courier New" w:cs="Courier New"/>
+          <w:color w:val="3D464D"/>
+          <w:sz w:val="20"/>
+          <w:szCs w:val="20"/>
+          <w:lang w:val="en-US" w:eastAsia="pt-BR"/>
+        </w:rPr>
+        <w:t>app</w:t>
+      </w:r>
+      <w:proofErr w:type="spellEnd"/>
+      <w:r>
+        <w:rPr>
+          <w:rFonts w:ascii="Courier New" w:eastAsia="Times New Roman" w:hAnsi="Courier New" w:cs="Courier New"/>
+          <w:color w:val="999999"/>
+          <w:sz w:val="20"/>
+          <w:szCs w:val="20"/>
+          <w:lang w:val="en-US" w:eastAsia="pt-BR"/>
+        </w:rPr>
+        <w:t>.</w:t>
+      </w:r>
+      <w:proofErr w:type="spellStart"/>
+      <w:r>
+        <w:rPr>
+          <w:rFonts w:ascii="Courier New" w:eastAsia="Times New Roman" w:hAnsi="Courier New" w:cs="Courier New"/>
+          <w:color w:val="3D464D"/>
+          <w:sz w:val="20"/>
+          <w:szCs w:val="20"/>
+          <w:lang w:val="en-US" w:eastAsia="pt-BR"/>
+        </w:rPr>
+        <w:t>java</w:t>
+      </w:r>
+      <w:proofErr w:type="spellEnd"/>
+      <w:r>
+        <w:rPr>
+          <w:rFonts w:ascii="Courier New" w:eastAsia="Times New Roman" w:hAnsi="Courier New" w:cs="Courier New"/>
+          <w:color w:val="999999"/>
+          <w:sz w:val="20"/>
+          <w:szCs w:val="20"/>
+          <w:lang w:val="en-US" w:eastAsia="pt-BR"/>
+        </w:rPr>
+        <w:t>.</w:t>
+      </w:r>
+      <w:r>
+        <w:rPr>
+          <w:rFonts w:ascii="Courier New" w:eastAsia="Times New Roman" w:hAnsi="Courier New" w:cs="Courier New"/>
+          <w:color w:val="3D464D"/>
+          <w:sz w:val="20"/>
+          <w:szCs w:val="20"/>
+          <w:lang w:val="en-US" w:eastAsia="pt-BR"/>
+        </w:rPr>
+        <w:t>version</w:t>
+      </w:r>
+      <w:r>
+        <w:rPr>
+          <w:rFonts w:ascii="Courier New" w:eastAsia="Times New Roman" w:hAnsi="Courier New" w:cs="Courier New"/>
+          <w:color w:val="999999"/>
+          <w:sz w:val="20"/>
+          <w:szCs w:val="20"/>
+          <w:lang w:val="en-US" w:eastAsia="pt-BR"/>
+        </w:rPr>
+        <w:t>=</w:t>
+      </w:r>
+      <w:r>
+        <w:rPr>
+          <w:rFonts w:ascii="Courier New" w:eastAsia="Times New Roman" w:hAnsi="Courier New" w:cs="Courier New"/>
+          <w:color w:val="990055"/>
+          <w:sz w:val="20"/>
+          <w:szCs w:val="20"/>
+          <w:lang w:val="en-US" w:eastAsia="pt-BR"/>
+        </w:rPr>
+        <w:t>@</w:t>
+      </w:r>
+      <w:proofErr w:type="spellStart"/>
+      <w:r>
+        <w:rPr>
+          <w:rFonts w:ascii="Courier New" w:eastAsia="Times New Roman" w:hAnsi="Courier New" w:cs="Courier New"/>
+          <w:color w:val="990055"/>
+          <w:sz w:val="20"/>
+          <w:szCs w:val="20"/>
+          <w:lang w:val="en-US" w:eastAsia="pt-BR"/>
+        </w:rPr>
+        <w:t>java</w:t>
+      </w:r>
+      <w:proofErr w:type="spellEnd"/>
+      <w:r>
+        <w:rPr>
+          <w:rFonts w:ascii="Courier New" w:eastAsia="Times New Roman" w:hAnsi="Courier New" w:cs="Courier New"/>
+          <w:color w:val="990055"/>
+          <w:sz w:val="20"/>
+          <w:szCs w:val="20"/>
+          <w:lang w:val="en-US" w:eastAsia="pt-BR"/>
+        </w:rPr>
+        <w:t>.version@</w:t>
+      </w:r>
+    </w:p>
+    <w:p>
+      <w:pPr>
+        <w:spacing w:before="120"/>
+        <w:rPr>
+          <w:color w:val="FF0000"/>
+        </w:rPr>
+      </w:pPr>
+      <w:proofErr w:type="gramStart"/>
+      <w:r>
+        <w:t>valore</w:t>
+      </w:r>
+      <w:proofErr w:type="gramEnd"/>
+      <w:r>
+        <w:t xml:space="preserve"> com “@” são consulados no arquivo </w:t>
+      </w:r>
+      <w:proofErr w:type="spellStart"/>
+      <w:r>
+        <w:rPr>
+          <w:color w:val="FF0000"/>
+        </w:rPr>
+        <w:t>pom</w:t>
+      </w:r>
+      <w:proofErr w:type="spellEnd"/>
+      <w:r>
+        <w:rPr>
+          <w:color w:val="FF0000"/>
+        </w:rPr>
+        <w:t>.</w:t>
+      </w:r>
+      <w:proofErr w:type="spellStart"/>
+      <w:r>
+        <w:rPr>
+          <w:color w:val="FF0000"/>
+        </w:rPr>
+        <w:t>xml</w:t>
+      </w:r>
+      <w:proofErr w:type="spellEnd"/>
+    </w:p>
+    <w:p>
+      <w:pPr>
+        <w:pStyle w:val="PargrafodaLista"/>
+        <w:numPr>
+          <w:ilvl w:val="0"/>
+          <w:numId w:val="3"/>
+        </w:numPr>
+        <w:ind w:left="284"/>
+      </w:pPr>
+      <w:r>
+        <w:rPr>
+          <w:highlight w:val="yellow"/>
+        </w:rPr>
+        <w:t xml:space="preserve">Ferramenta que se </w:t>
+      </w:r>
+      <w:proofErr w:type="spellStart"/>
+      <w:r>
+        <w:rPr>
+          <w:highlight w:val="yellow"/>
+        </w:rPr>
+        <w:t>inetgra</w:t>
+      </w:r>
+      <w:proofErr w:type="spellEnd"/>
+      <w:r>
+        <w:rPr>
+          <w:highlight w:val="yellow"/>
+        </w:rPr>
+        <w:t xml:space="preserve"> com o </w:t>
+      </w:r>
+      <w:proofErr w:type="spellStart"/>
+      <w:r>
+        <w:rPr>
+          <w:highlight w:val="yellow"/>
+        </w:rPr>
+        <w:t>Spring</w:t>
+      </w:r>
+      <w:proofErr w:type="spellEnd"/>
+      <w:r>
+        <w:rPr>
+          <w:highlight w:val="yellow"/>
+        </w:rPr>
+        <w:t xml:space="preserve"> Boot para monitoramento</w:t>
+      </w:r>
+      <w:r>
+        <w:t xml:space="preserve">// </w:t>
+      </w:r>
+    </w:p>
+    <w:p>
+      <w:pPr>
+        <w:pStyle w:val="PargrafodaLista"/>
+        <w:ind w:left="284"/>
+      </w:pPr>
+      <w:proofErr w:type="spellStart"/>
+      <w:r>
+        <w:rPr>
+          <w:color w:val="FF0000"/>
+        </w:rPr>
+        <w:t>Spring</w:t>
+      </w:r>
+      <w:proofErr w:type="spellEnd"/>
+      <w:r>
+        <w:rPr>
+          <w:color w:val="FF0000"/>
+        </w:rPr>
+        <w:t xml:space="preserve"> Boot </w:t>
+      </w:r>
+      <w:proofErr w:type="spellStart"/>
+      <w:r>
+        <w:rPr>
+          <w:color w:val="FF0000"/>
+        </w:rPr>
+        <w:t>Admin</w:t>
+      </w:r>
+      <w:proofErr w:type="spellEnd"/>
+      <w:r>
+        <w:t xml:space="preserve"> / </w:t>
+      </w:r>
+      <w:r>
+        <w:t xml:space="preserve">desenvolvido pela </w:t>
+      </w:r>
+      <w:proofErr w:type="spellStart"/>
+      <w:r>
+        <w:t>codec</w:t>
+      </w:r>
+      <w:r>
+        <w:t>entric’s</w:t>
+      </w:r>
+      <w:proofErr w:type="spellEnd"/>
+    </w:p>
+    <w:p>
+      <w:pPr>
+        <w:pStyle w:val="PargrafodaLista"/>
+        <w:ind w:left="284"/>
+      </w:pPr>
+      <w:proofErr w:type="gramStart"/>
+      <w:r>
+        <w:t>É</w:t>
+      </w:r>
+      <w:proofErr w:type="gramEnd"/>
+      <w:r>
+        <w:t xml:space="preserve"> uma aplicação Web usando </w:t>
+      </w:r>
+      <w:proofErr w:type="spellStart"/>
+      <w:r>
+        <w:t>Spring</w:t>
+      </w:r>
+      <w:proofErr w:type="spellEnd"/>
+      <w:r>
+        <w:t xml:space="preserve"> Boot, que consome e monitora outras aplicações com </w:t>
+      </w:r>
+      <w:proofErr w:type="spellStart"/>
+      <w:r>
+        <w:t>Spring</w:t>
+      </w:r>
+      <w:proofErr w:type="spellEnd"/>
+      <w:r>
+        <w:t xml:space="preserve"> Boot </w:t>
+      </w:r>
+      <w:proofErr w:type="spellStart"/>
+      <w:r>
+        <w:t>Actuator</w:t>
+      </w:r>
+      <w:proofErr w:type="spellEnd"/>
+      <w:r>
+        <w:t xml:space="preserve"> ativado.</w:t>
+      </w:r>
+    </w:p>
+    <w:p>
+      <w:pPr>
+        <w:pStyle w:val="PargrafodaLista"/>
+        <w:ind w:left="284"/>
+      </w:pPr>
+    </w:p>
+    <w:p>
+      <w:pPr>
+        <w:pStyle w:val="PargrafodaLista"/>
+        <w:ind w:left="0"/>
+        <w:contextualSpacing w:val="0"/>
+      </w:pPr>
+      <w:r>
+        <w:rPr>
+          <w:highlight w:val="yellow"/>
+        </w:rPr>
+        <w:t>1º</w:t>
+      </w:r>
+      <w:r>
+        <w:t xml:space="preserve"> - Criar novo projeto no </w:t>
+      </w:r>
+      <w:hyperlink r:id="rId16" w:history="1">
+        <w:proofErr w:type="gramStart"/>
+        <w:r>
+          <w:rPr>
+            <w:rStyle w:val="Hyperlink"/>
+          </w:rPr>
+          <w:t>start.</w:t>
+        </w:r>
+        <w:proofErr w:type="spellStart"/>
+        <w:proofErr w:type="gramEnd"/>
+        <w:r>
+          <w:rPr>
+            <w:rStyle w:val="Hyperlink"/>
+          </w:rPr>
+          <w:t>s</w:t>
+        </w:r>
+        <w:r>
+          <w:rPr>
+            <w:rStyle w:val="Hyperlink"/>
+          </w:rPr>
+          <w:t>p</w:t>
+        </w:r>
+        <w:r>
+          <w:rPr>
+            <w:rStyle w:val="Hyperlink"/>
+          </w:rPr>
+          <w:t>r</w:t>
+        </w:r>
+        <w:r>
+          <w:rPr>
+            <w:rStyle w:val="Hyperlink"/>
+          </w:rPr>
+          <w:t>ig</w:t>
+        </w:r>
+        <w:proofErr w:type="spellEnd"/>
+        <w:r>
+          <w:rPr>
+            <w:rStyle w:val="Hyperlink"/>
+          </w:rPr>
+          <w:t>.</w:t>
+        </w:r>
+        <w:proofErr w:type="spellStart"/>
+        <w:r>
+          <w:rPr>
+            <w:rStyle w:val="Hyperlink"/>
+          </w:rPr>
+          <w:t>io</w:t>
+        </w:r>
+        <w:proofErr w:type="spellEnd"/>
+      </w:hyperlink>
+      <w:r>
+        <w:t xml:space="preserve"> e adicionar com </w:t>
+      </w:r>
+      <w:r>
+        <w:rPr>
+          <w:color w:val="FF0000"/>
+        </w:rPr>
+        <w:t>módulo</w:t>
+      </w:r>
+      <w:r>
+        <w:t xml:space="preserve"> </w:t>
+      </w:r>
+      <w:r>
+        <w:rPr>
+          <w:color w:val="FF0000"/>
+        </w:rPr>
+        <w:t>web</w:t>
+      </w:r>
+    </w:p>
+    <w:p>
+      <w:pPr>
+        <w:pStyle w:val="PargrafodaLista"/>
+        <w:ind w:left="0"/>
+        <w:contextualSpacing w:val="0"/>
+        <w:rPr>
+          <w:lang w:val="en-US"/>
+        </w:rPr>
+      </w:pPr>
+      <w:r>
+        <w:rPr>
+          <w:highlight w:val="yellow"/>
+          <w:lang w:val="en-US"/>
+        </w:rPr>
+        <w:t>2º</w:t>
+      </w:r>
+      <w:r>
+        <w:rPr>
+          <w:lang w:val="en-US"/>
+        </w:rPr>
+        <w:t xml:space="preserve"> - </w:t>
+      </w:r>
+      <w:proofErr w:type="spellStart"/>
+      <w:r>
+        <w:rPr>
+          <w:lang w:val="en-US"/>
+        </w:rPr>
+        <w:t>Adicionar</w:t>
+      </w:r>
+      <w:proofErr w:type="spellEnd"/>
+      <w:r>
+        <w:rPr>
+          <w:lang w:val="en-US"/>
+        </w:rPr>
+        <w:t xml:space="preserve"> </w:t>
+      </w:r>
+      <w:proofErr w:type="spellStart"/>
+      <w:r>
+        <w:rPr>
+          <w:lang w:val="en-US"/>
+        </w:rPr>
+        <w:t>dependência</w:t>
+      </w:r>
+      <w:proofErr w:type="spellEnd"/>
+    </w:p>
+    <w:p>
+      <w:pPr>
+        <w:pStyle w:val="1Cdigo"/>
+        <w:rPr>
+          <w:lang w:val="en-US"/>
+        </w:rPr>
+      </w:pPr>
+      <w:r>
+        <w:rPr>
+          <w:lang w:val="en-US"/>
+        </w:rPr>
+        <w:t>&lt;</w:t>
+      </w:r>
+      <w:proofErr w:type="gramStart"/>
+      <w:r>
+        <w:rPr>
+          <w:lang w:val="en-US"/>
+        </w:rPr>
+        <w:t>dependency</w:t>
+      </w:r>
+      <w:proofErr w:type="gramEnd"/>
+      <w:r>
+        <w:rPr>
+          <w:lang w:val="en-US"/>
+        </w:rPr>
+        <w:t>&gt;</w:t>
+      </w:r>
+    </w:p>
+    <w:p>
+      <w:pPr>
+        <w:pStyle w:val="1Cdigo"/>
+        <w:rPr>
+          <w:lang w:val="en-US"/>
+        </w:rPr>
+      </w:pPr>
+      <w:r>
+        <w:rPr>
+          <w:lang w:val="en-US"/>
+        </w:rPr>
+        <w:tab/>
+        <w:t>&lt;</w:t>
+      </w:r>
+      <w:proofErr w:type="spellStart"/>
+      <w:proofErr w:type="gramStart"/>
+      <w:r>
+        <w:rPr>
+          <w:lang w:val="en-US"/>
+        </w:rPr>
+        <w:t>groupId</w:t>
+      </w:r>
+      <w:proofErr w:type="spellEnd"/>
+      <w:r>
+        <w:rPr>
+          <w:lang w:val="en-US"/>
+        </w:rPr>
+        <w:t>&gt;</w:t>
+      </w:r>
+      <w:proofErr w:type="spellStart"/>
+      <w:proofErr w:type="gramEnd"/>
+      <w:r>
+        <w:rPr>
+          <w:lang w:val="en-US"/>
+        </w:rPr>
+        <w:t>de.codecentric</w:t>
+      </w:r>
+      <w:proofErr w:type="spellEnd"/>
+      <w:r>
+        <w:rPr>
+          <w:lang w:val="en-US"/>
+        </w:rPr>
+        <w:t>&lt;/</w:t>
+      </w:r>
+      <w:proofErr w:type="spellStart"/>
+      <w:r>
+        <w:rPr>
+          <w:lang w:val="en-US"/>
+        </w:rPr>
+        <w:t>groupId</w:t>
+      </w:r>
+      <w:proofErr w:type="spellEnd"/>
+      <w:r>
+        <w:rPr>
+          <w:lang w:val="en-US"/>
+        </w:rPr>
+        <w:t>&gt;</w:t>
+      </w:r>
+    </w:p>
+    <w:p>
+      <w:pPr>
+        <w:pStyle w:val="1Cdigo"/>
+        <w:rPr>
+          <w:lang w:val="en-US"/>
+        </w:rPr>
+      </w:pPr>
+      <w:r>
+        <w:rPr>
+          <w:lang w:val="en-US"/>
+        </w:rPr>
+        <w:tab/>
+        <w:t>&lt;</w:t>
+      </w:r>
+      <w:proofErr w:type="spellStart"/>
+      <w:proofErr w:type="gramStart"/>
+      <w:r>
+        <w:rPr>
+          <w:lang w:val="en-US"/>
+        </w:rPr>
+        <w:t>artifactId</w:t>
+      </w:r>
+      <w:proofErr w:type="spellEnd"/>
+      <w:r>
+        <w:rPr>
+          <w:lang w:val="en-US"/>
+        </w:rPr>
+        <w:t>&gt;</w:t>
+      </w:r>
+      <w:proofErr w:type="gramEnd"/>
+      <w:r>
+        <w:rPr>
+          <w:lang w:val="en-US"/>
+        </w:rPr>
+        <w:t>spring-boot-admin-starter-server&lt;/</w:t>
+      </w:r>
+      <w:proofErr w:type="spellStart"/>
+      <w:r>
+        <w:rPr>
+          <w:lang w:val="en-US"/>
+        </w:rPr>
+        <w:t>artifactId</w:t>
+      </w:r>
+      <w:proofErr w:type="spellEnd"/>
+      <w:r>
+        <w:rPr>
+          <w:lang w:val="en-US"/>
+        </w:rPr>
+        <w:t>&gt;</w:t>
+      </w:r>
+    </w:p>
+    <w:p>
+      <w:pPr>
+        <w:pStyle w:val="1Cdigo"/>
+      </w:pPr>
+      <w:r>
+        <w:rPr>
+          <w:lang w:val="en-US"/>
+        </w:rPr>
+        <w:tab/>
+      </w:r>
+      <w:r>
+        <w:t>&lt;version&gt;2.1.4&lt;/version&gt;</w:t>
+      </w:r>
+    </w:p>
+    <w:p>
+      <w:pPr>
+        <w:pStyle w:val="1Cdigo"/>
+      </w:pPr>
+      <w:r>
+        <w:t>&lt;/</w:t>
+      </w:r>
+      <w:proofErr w:type="spellStart"/>
+      <w:r>
+        <w:t>dependency</w:t>
+      </w:r>
+      <w:proofErr w:type="spellEnd"/>
+      <w:r>
+        <w:t>&gt;</w:t>
+      </w:r>
+    </w:p>
+    <w:p>
+      <w:pPr>
+        <w:pStyle w:val="PargrafodaLista"/>
+        <w:spacing w:before="120"/>
+        <w:ind w:left="0"/>
+        <w:contextualSpacing w:val="0"/>
+      </w:pPr>
+      <w:r>
+        <w:rPr>
+          <w:highlight w:val="yellow"/>
+        </w:rPr>
+        <w:t>3º</w:t>
+      </w:r>
+      <w:r>
+        <w:t xml:space="preserve"> - </w:t>
+      </w:r>
+      <w:proofErr w:type="gramStart"/>
+      <w:r>
+        <w:t>Ir na</w:t>
+      </w:r>
+      <w:proofErr w:type="gramEnd"/>
+      <w:r>
+        <w:t xml:space="preserve"> </w:t>
+      </w:r>
+      <w:r>
+        <w:t>classe</w:t>
+      </w:r>
+      <w:r>
+        <w:t xml:space="preserve"> MAIN e </w:t>
+      </w:r>
+      <w:r>
+        <w:t>substituir</w:t>
+      </w:r>
+      <w:r>
+        <w:t xml:space="preserve"> as anotações</w:t>
+      </w:r>
+      <w:r>
+        <w:t xml:space="preserve"> por</w:t>
+      </w:r>
+      <w:r>
+        <w:t>//</w:t>
+      </w:r>
+    </w:p>
+    <w:p>
+      <w:pPr>
+        <w:pStyle w:val="1Cdigo"/>
+      </w:pPr>
+      <w:r>
+        <w:t>@</w:t>
+      </w:r>
+      <w:proofErr w:type="spellStart"/>
+      <w:r>
+        <w:t>Configuration</w:t>
+      </w:r>
+      <w:proofErr w:type="spellEnd"/>
+    </w:p>
+    <w:p>
+      <w:pPr>
+        <w:pStyle w:val="1Cdigo"/>
+      </w:pPr>
+      <w:r>
+        <w:t>@</w:t>
+      </w:r>
+      <w:proofErr w:type="spellStart"/>
+      <w:proofErr w:type="gramStart"/>
+      <w:r>
+        <w:t>EnableAutoConfiguration</w:t>
+      </w:r>
+      <w:proofErr w:type="spellEnd"/>
+      <w:proofErr w:type="gramEnd"/>
+    </w:p>
+    <w:p>
+      <w:pPr>
+        <w:pStyle w:val="1Cdigo"/>
+      </w:pPr>
+      <w:r>
+        <w:t>@</w:t>
+      </w:r>
+      <w:proofErr w:type="spellStart"/>
+      <w:proofErr w:type="gramStart"/>
+      <w:r>
+        <w:t>EnableAdminServer</w:t>
+      </w:r>
+      <w:proofErr w:type="spellEnd"/>
+      <w:proofErr w:type="gramEnd"/>
+    </w:p>
+    <w:p>
+      <w:pPr>
+        <w:spacing w:before="240"/>
+        <w:rPr>
+          <w:sz w:val="26"/>
+          <w:szCs w:val="26"/>
+        </w:rPr>
+      </w:pPr>
+      <w:r>
+        <w:rPr>
+          <w:sz w:val="26"/>
+          <w:szCs w:val="26"/>
+        </w:rPr>
+        <w:lastRenderedPageBreak/>
+        <w:t xml:space="preserve">A partir do momento que rodar o projeto, irá ser criada uma </w:t>
+      </w:r>
+      <w:proofErr w:type="spellStart"/>
+      <w:r>
+        <w:rPr>
+          <w:sz w:val="26"/>
+          <w:szCs w:val="26"/>
+        </w:rPr>
+        <w:t>intnerface</w:t>
+      </w:r>
+      <w:proofErr w:type="spellEnd"/>
+      <w:r>
+        <w:rPr>
+          <w:sz w:val="26"/>
+          <w:szCs w:val="26"/>
+        </w:rPr>
+        <w:t xml:space="preserve"> gráfica para </w:t>
+      </w:r>
+      <w:proofErr w:type="spellStart"/>
+      <w:proofErr w:type="gramStart"/>
+      <w:r>
+        <w:rPr>
+          <w:sz w:val="26"/>
+          <w:szCs w:val="26"/>
+        </w:rPr>
+        <w:t>localhost</w:t>
+      </w:r>
+      <w:proofErr w:type="spellEnd"/>
+      <w:r>
+        <w:rPr>
+          <w:sz w:val="26"/>
+          <w:szCs w:val="26"/>
+        </w:rPr>
+        <w:t>:</w:t>
+      </w:r>
+      <w:proofErr w:type="gramEnd"/>
+      <w:r>
+        <w:rPr>
+          <w:sz w:val="26"/>
+          <w:szCs w:val="26"/>
+        </w:rPr>
+        <w:t xml:space="preserve">8080. No </w:t>
+      </w:r>
+      <w:proofErr w:type="spellStart"/>
+      <w:r>
+        <w:rPr>
+          <w:sz w:val="26"/>
+          <w:szCs w:val="26"/>
+        </w:rPr>
+        <w:t>postman</w:t>
+      </w:r>
+      <w:proofErr w:type="spellEnd"/>
+      <w:r>
+        <w:rPr>
+          <w:sz w:val="26"/>
+          <w:szCs w:val="26"/>
+        </w:rPr>
+        <w:t xml:space="preserve"> não aparece/ utilizar navegador.</w:t>
+      </w:r>
+    </w:p>
+    <w:p>
+      <w:pPr>
+        <w:spacing w:before="240"/>
+        <w:rPr>
+          <w:sz w:val="26"/>
+          <w:szCs w:val="26"/>
+        </w:rPr>
+      </w:pPr>
+      <w:r>
+        <w:rPr>
+          <w:sz w:val="26"/>
+          <w:szCs w:val="26"/>
+          <w:highlight w:val="yellow"/>
+        </w:rPr>
+        <w:t>4º</w:t>
+      </w:r>
+      <w:r>
+        <w:rPr>
+          <w:sz w:val="26"/>
+          <w:szCs w:val="26"/>
+        </w:rPr>
+        <w:t xml:space="preserve"> - Modificar a porta de entrada para 8081// </w:t>
+      </w:r>
+      <w:proofErr w:type="gramStart"/>
+      <w:r>
+        <w:rPr>
+          <w:color w:val="FF0000"/>
+          <w:sz w:val="26"/>
+          <w:szCs w:val="26"/>
+        </w:rPr>
+        <w:t>application.</w:t>
+      </w:r>
+      <w:proofErr w:type="spellStart"/>
+      <w:proofErr w:type="gramEnd"/>
+      <w:r>
+        <w:rPr>
+          <w:color w:val="FF0000"/>
+          <w:sz w:val="26"/>
+          <w:szCs w:val="26"/>
+        </w:rPr>
+        <w:t>properties</w:t>
+      </w:r>
+      <w:proofErr w:type="spellEnd"/>
+    </w:p>
+    <w:p>
+      <w:pPr>
+        <w:spacing w:before="120"/>
+        <w:rPr>
+          <w:rFonts w:ascii="Consolas" w:hAnsi="Consolas" w:cs="Consolas"/>
+          <w:color w:val="17C6A3"/>
+          <w:sz w:val="28"/>
+          <w:szCs w:val="28"/>
+          <w:shd w:val="clear" w:color="auto" w:fill="414141"/>
+        </w:rPr>
+      </w:pPr>
+      <w:proofErr w:type="spellStart"/>
+      <w:proofErr w:type="gramStart"/>
+      <w:r>
+        <w:rPr>
+          <w:rFonts w:ascii="Consolas" w:hAnsi="Consolas" w:cs="Consolas"/>
+          <w:color w:val="D9E8F7"/>
+          <w:sz w:val="28"/>
+          <w:szCs w:val="28"/>
+          <w:shd w:val="clear" w:color="auto" w:fill="414141"/>
+        </w:rPr>
+        <w:t>server</w:t>
+      </w:r>
+      <w:proofErr w:type="spellEnd"/>
+      <w:proofErr w:type="gramEnd"/>
+      <w:r>
+        <w:rPr>
+          <w:rFonts w:ascii="Consolas" w:hAnsi="Consolas" w:cs="Consolas"/>
+          <w:color w:val="D9E8F7"/>
+          <w:sz w:val="28"/>
+          <w:szCs w:val="28"/>
+          <w:shd w:val="clear" w:color="auto" w:fill="414141"/>
+        </w:rPr>
+        <w:t>.</w:t>
+      </w:r>
+      <w:proofErr w:type="spellStart"/>
+      <w:r>
+        <w:rPr>
+          <w:rFonts w:ascii="Consolas" w:hAnsi="Consolas" w:cs="Consolas"/>
+          <w:color w:val="D9E8F7"/>
+          <w:sz w:val="28"/>
+          <w:szCs w:val="28"/>
+          <w:shd w:val="clear" w:color="auto" w:fill="414141"/>
+        </w:rPr>
+        <w:t>port</w:t>
+      </w:r>
+      <w:proofErr w:type="spellEnd"/>
+      <w:r>
+        <w:rPr>
+          <w:rFonts w:ascii="Consolas" w:hAnsi="Consolas" w:cs="Consolas"/>
+          <w:color w:val="D9E8F7"/>
+          <w:sz w:val="28"/>
+          <w:szCs w:val="28"/>
+          <w:shd w:val="clear" w:color="auto" w:fill="414141"/>
+        </w:rPr>
+        <w:t>=</w:t>
+      </w:r>
+      <w:r>
+        <w:rPr>
+          <w:rFonts w:ascii="Consolas" w:hAnsi="Consolas" w:cs="Consolas"/>
+          <w:color w:val="17C6A3"/>
+          <w:sz w:val="28"/>
+          <w:szCs w:val="28"/>
+          <w:shd w:val="clear" w:color="auto" w:fill="414141"/>
+        </w:rPr>
+        <w:t>8081</w:t>
+      </w:r>
+    </w:p>
+    <w:p>
+      <w:pPr>
+        <w:spacing w:before="120"/>
+        <w:rPr>
+          <w:sz w:val="26"/>
+          <w:szCs w:val="26"/>
+        </w:rPr>
+      </w:pPr>
     </w:p>
     <w:p>
       <w:pPr>
@@ -27267,6 +29403,38 @@
       <w:color w:val="4F81BD" w:themeColor="accent1"/>
     </w:rPr>
   </w:style>
+  <w:style w:type="character" w:customStyle="1" w:styleId="com">
+    <w:name w:val="com"/>
+    <w:basedOn w:val="Fontepargpadro"/>
+    <w:rsid w:val="00A80804"/>
+  </w:style>
+  <w:style w:type="character" w:customStyle="1" w:styleId="pln">
+    <w:name w:val="pln"/>
+    <w:basedOn w:val="Fontepargpadro"/>
+    <w:rsid w:val="00A80804"/>
+  </w:style>
+  <w:style w:type="character" w:customStyle="1" w:styleId="pun">
+    <w:name w:val="pun"/>
+    <w:basedOn w:val="Fontepargpadro"/>
+    <w:rsid w:val="00A80804"/>
+  </w:style>
+  <w:style w:type="character" w:customStyle="1" w:styleId="lit">
+    <w:name w:val="lit"/>
+    <w:basedOn w:val="Fontepargpadro"/>
+    <w:rsid w:val="00A80804"/>
+  </w:style>
+  <w:style w:type="character" w:styleId="HiperlinkVisitado">
+    <w:name w:val="FollowedHyperlink"/>
+    <w:basedOn w:val="Fontepargpadro"/>
+    <w:uiPriority w:val="99"/>
+    <w:semiHidden/>
+    <w:unhideWhenUsed/>
+    <w:rsid w:val="00940E41"/>
+    <w:rPr>
+      <w:color w:val="800080" w:themeColor="followedHyperlink"/>
+      <w:u w:val="single"/>
+    </w:rPr>
+  </w:style>
 </w:styles>
 </file>
 
@@ -27558,7 +29726,7 @@
 </file>
 
 <file path=customXml/itemProps1.xml><?xml version="1.0" encoding="utf-8"?>
-<ds:datastoreItem xmlns:ds="http://schemas.openxmlformats.org/officeDocument/2006/customXml" ds:itemID="{AC78AAF4-CABF-4E56-849D-5FF5E11A5A51}">
+<ds:datastoreItem xmlns:ds="http://schemas.openxmlformats.org/officeDocument/2006/customXml" ds:itemID="{B3B2BF61-2A08-48D8-98DD-F2EE71B2E41A}">
   <ds:schemaRefs>
     <ds:schemaRef ds:uri="http://schemas.openxmlformats.org/officeDocument/2006/bibliography"/>
   </ds:schemaRefs>

</xml_diff>